<commit_message>
Current Working version of GUI. Added Histogram of user's top genres
</commit_message>
<xml_diff>
--- a/Evaluation.docx
+++ b/Evaluation.docx
@@ -196,6 +196,30 @@
     </w:p>
     <w:p>
       <w:pPr>
+        <w:rPr>
+          <w:rFonts w:ascii="Times New Roman" w:hAnsi="Times New Roman" w:cs="Times New Roman"/>
+          <w:lang w:val="en-GB"/>
+        </w:rPr>
+      </w:pPr>
+      <w:r>
+        <w:rPr>
+          <w:rFonts w:ascii="Times New Roman" w:hAnsi="Times New Roman" w:cs="Times New Roman"/>
+          <w:lang w:val="en-GB"/>
+        </w:rPr>
+        <w:t>Can</w:t>
+      </w:r>
+      <w:r>
+        <w:rPr>
+          <w:rFonts w:ascii="Times New Roman" w:hAnsi="Times New Roman" w:cs="Times New Roman"/>
+          <w:lang w:val="en-GB"/>
+        </w:rPr>
+        <w:t xml:space="preserve"> add small textual explanations on each page.</w:t>
+      </w:r>
+      <w:bookmarkStart w:id="0" w:name="_GoBack"/>
+      <w:bookmarkEnd w:id="0"/>
+    </w:p>
+    <w:p>
+      <w:pPr>
         <w:pStyle w:val="Paragraphedeliste"/>
         <w:numPr>
           <w:ilvl w:val="0"/>
@@ -212,6 +236,27 @@
           <w:lang w:val="en-GB"/>
         </w:rPr>
         <w:t>Histogram</w:t>
+      </w:r>
+      <w:r>
+        <w:rPr>
+          <w:rFonts w:ascii="Times New Roman" w:hAnsi="Times New Roman" w:cs="Times New Roman"/>
+          <w:lang w:val="en-GB"/>
+        </w:rPr>
+        <w:t>: top 10 or 20 genres for the user, ratings given to a movie by similar users</w:t>
+      </w:r>
+      <w:r>
+        <w:rPr>
+          <w:rFonts w:ascii="Times New Roman" w:hAnsi="Times New Roman" w:cs="Times New Roman"/>
+          <w:lang w:val="en-GB"/>
+        </w:rPr>
+        <w:t xml:space="preserve"> (how many users are considered similar?)</w:t>
+      </w:r>
+      <w:r>
+        <w:rPr>
+          <w:rFonts w:ascii="Times New Roman" w:hAnsi="Times New Roman" w:cs="Times New Roman"/>
+          <w:lang w:val="en-GB"/>
+        </w:rPr>
+        <w:t>, similarity (genre?) to other items in user’s profile.</w:t>
       </w:r>
     </w:p>
     <w:p>
@@ -620,8 +665,6 @@
         </w:rPr>
         <w:t>TK Framework to build a GUI in Python (cross-platform). Good for graphical UIs. Abundance of online models and resources.</w:t>
       </w:r>
-      <w:bookmarkStart w:id="0" w:name="_GoBack"/>
-      <w:bookmarkEnd w:id="0"/>
     </w:p>
     <w:sectPr>
       <w:pgSz w:w="11906" w:h="16838"/>
@@ -991,6 +1034,7 @@
     <w:lsdException w:name="HTML Sample" w:semiHidden="1" w:unhideWhenUsed="1"/>
     <w:lsdException w:name="HTML Typewriter" w:semiHidden="1" w:unhideWhenUsed="1"/>
     <w:lsdException w:name="HTML Variable" w:semiHidden="1" w:unhideWhenUsed="1"/>
+    <w:lsdException w:name="Normal Table" w:semiHidden="1" w:unhideWhenUsed="1"/>
     <w:lsdException w:name="annotation subject" w:semiHidden="1" w:unhideWhenUsed="1"/>
     <w:lsdException w:name="No List" w:semiHidden="1" w:unhideWhenUsed="1"/>
     <w:lsdException w:name="Outline List 1" w:semiHidden="1" w:unhideWhenUsed="1"/>
@@ -1037,8 +1081,10 @@
     <w:lsdException w:name="Table Subtle 2" w:semiHidden="1" w:unhideWhenUsed="1"/>
     <w:lsdException w:name="Table Web 1" w:semiHidden="1" w:unhideWhenUsed="1"/>
     <w:lsdException w:name="Table Web 2" w:semiHidden="1" w:unhideWhenUsed="1"/>
+    <w:lsdException w:name="Table Web 3" w:semiHidden="1" w:unhideWhenUsed="1"/>
     <w:lsdException w:name="Balloon Text" w:semiHidden="1" w:unhideWhenUsed="1"/>
     <w:lsdException w:name="Table Grid" w:uiPriority="39"/>
+    <w:lsdException w:name="Table Theme" w:semiHidden="1" w:unhideWhenUsed="1"/>
     <w:lsdException w:name="Placeholder Text" w:semiHidden="1"/>
     <w:lsdException w:name="No Spacing" w:uiPriority="1" w:qFormat="1"/>
     <w:lsdException w:name="Light Shading" w:uiPriority="60"/>

</xml_diff>

<commit_message>
Updated Possible Explanation techniques with further research
</commit_message>
<xml_diff>
--- a/Evaluation.docx
+++ b/Evaluation.docx
@@ -217,6 +217,61 @@
       </w:r>
       <w:bookmarkStart w:id="0" w:name="_GoBack"/>
       <w:bookmarkEnd w:id="0"/>
+    </w:p>
+    <w:p>
+      <w:pPr>
+        <w:rPr>
+          <w:rFonts w:ascii="Times New Roman" w:hAnsi="Times New Roman" w:cs="Times New Roman"/>
+          <w:lang w:val="en-GB"/>
+        </w:rPr>
+      </w:pPr>
+      <w:r>
+        <w:rPr>
+          <w:noProof/>
+        </w:rPr>
+        <w:drawing>
+          <wp:inline distT="0" distB="0" distL="0" distR="0" wp14:anchorId="0631AA1E" wp14:editId="55961275">
+            <wp:extent cx="5145617" cy="2514600"/>
+            <wp:effectExtent l="0" t="0" r="0" b="0"/>
+            <wp:docPr id="2" name="Image 2"/>
+            <wp:cNvGraphicFramePr>
+              <a:graphicFrameLocks xmlns:a="http://schemas.openxmlformats.org/drawingml/2006/main" noChangeAspect="1"/>
+            </wp:cNvGraphicFramePr>
+            <a:graphic xmlns:a="http://schemas.openxmlformats.org/drawingml/2006/main">
+              <a:graphicData uri="http://schemas.openxmlformats.org/drawingml/2006/picture">
+                <pic:pic xmlns:pic="http://schemas.openxmlformats.org/drawingml/2006/picture">
+                  <pic:nvPicPr>
+                    <pic:cNvPr id="1" name=""/>
+                    <pic:cNvPicPr/>
+                  </pic:nvPicPr>
+                  <pic:blipFill rotWithShape="1">
+                    <a:blip r:embed="rId5"/>
+                    <a:srcRect l="31250" t="38227" r="32209" b="30014"/>
+                    <a:stretch/>
+                  </pic:blipFill>
+                  <pic:spPr bwMode="auto">
+                    <a:xfrm>
+                      <a:off x="0" y="0"/>
+                      <a:ext cx="5163202" cy="2523193"/>
+                    </a:xfrm>
+                    <a:prstGeom prst="rect">
+                      <a:avLst/>
+                    </a:prstGeom>
+                    <a:ln>
+                      <a:noFill/>
+                    </a:ln>
+                    <a:extLst>
+                      <a:ext uri="{53640926-AAD7-44D8-BBD7-CCE9431645EC}">
+                        <a14:shadowObscured xmlns:a14="http://schemas.microsoft.com/office/drawing/2010/main"/>
+                      </a:ext>
+                    </a:extLst>
+                  </pic:spPr>
+                </pic:pic>
+              </a:graphicData>
+            </a:graphic>
+          </wp:inline>
+        </w:drawing>
+      </w:r>
     </w:p>
     <w:p>
       <w:pPr>
@@ -412,7 +467,7 @@
                     <pic:cNvPicPr/>
                   </pic:nvPicPr>
                   <pic:blipFill rotWithShape="1">
-                    <a:blip r:embed="rId5"/>
+                    <a:blip r:embed="rId6"/>
                     <a:srcRect l="51452" t="29700" r="27208" b="43567"/>
                     <a:stretch/>
                   </pic:blipFill>
@@ -510,6 +565,7 @@
           <w:rFonts w:ascii="Times New Roman" w:hAnsi="Times New Roman" w:cs="Times New Roman"/>
           <w:lang w:val="en-GB"/>
         </w:rPr>
+        <w:lastRenderedPageBreak/>
         <w:t>Scrutability: allow users to tell if system is mistaken.</w:t>
       </w:r>
     </w:p>

</xml_diff>

<commit_message>
Extracted metadata information from OMDb - Need to integrate it into UI
</commit_message>
<xml_diff>
--- a/Evaluation.docx
+++ b/Evaluation.docx
@@ -215,7 +215,62 @@
         </w:rPr>
         <w:t xml:space="preserve"> add small textual explanations on each page.</w:t>
       </w:r>
+    </w:p>
+    <w:p>
+      <w:pPr>
+        <w:rPr>
+          <w:rFonts w:ascii="Times New Roman" w:hAnsi="Times New Roman" w:cs="Times New Roman"/>
+          <w:lang w:val="en-GB"/>
+        </w:rPr>
+      </w:pPr>
       <w:bookmarkStart w:id="0" w:name="_GoBack"/>
+      <w:r>
+        <w:rPr>
+          <w:noProof/>
+        </w:rPr>
+        <w:drawing>
+          <wp:inline distT="0" distB="0" distL="0" distR="0" wp14:anchorId="4A66BE13" wp14:editId="1E30B059">
+            <wp:extent cx="4876800" cy="4643562"/>
+            <wp:effectExtent l="0" t="0" r="0" b="5080"/>
+            <wp:docPr id="3" name="Image 3"/>
+            <wp:cNvGraphicFramePr>
+              <a:graphicFrameLocks xmlns:a="http://schemas.openxmlformats.org/drawingml/2006/main" noChangeAspect="1"/>
+            </wp:cNvGraphicFramePr>
+            <a:graphic xmlns:a="http://schemas.openxmlformats.org/drawingml/2006/main">
+              <a:graphicData uri="http://schemas.openxmlformats.org/drawingml/2006/picture">
+                <pic:pic xmlns:pic="http://schemas.openxmlformats.org/drawingml/2006/picture">
+                  <pic:nvPicPr>
+                    <pic:cNvPr id="1" name=""/>
+                    <pic:cNvPicPr/>
+                  </pic:nvPicPr>
+                  <pic:blipFill rotWithShape="1">
+                    <a:blip r:embed="rId5"/>
+                    <a:srcRect l="5787" t="22054" r="56184" b="13546"/>
+                    <a:stretch/>
+                  </pic:blipFill>
+                  <pic:spPr bwMode="auto">
+                    <a:xfrm>
+                      <a:off x="0" y="0"/>
+                      <a:ext cx="4890903" cy="4656990"/>
+                    </a:xfrm>
+                    <a:prstGeom prst="rect">
+                      <a:avLst/>
+                    </a:prstGeom>
+                    <a:ln>
+                      <a:noFill/>
+                    </a:ln>
+                    <a:extLst>
+                      <a:ext uri="{53640926-AAD7-44D8-BBD7-CCE9431645EC}">
+                        <a14:shadowObscured xmlns:a14="http://schemas.microsoft.com/office/drawing/2010/main"/>
+                      </a:ext>
+                    </a:extLst>
+                  </pic:spPr>
+                </pic:pic>
+              </a:graphicData>
+            </a:graphic>
+          </wp:inline>
+        </w:drawing>
+      </w:r>
       <w:bookmarkEnd w:id="0"/>
     </w:p>
     <w:p>
@@ -229,6 +284,7 @@
         <w:rPr>
           <w:noProof/>
         </w:rPr>
+        <w:lastRenderedPageBreak/>
         <w:drawing>
           <wp:inline distT="0" distB="0" distL="0" distR="0" wp14:anchorId="0631AA1E" wp14:editId="55961275">
             <wp:extent cx="5145617" cy="2514600"/>
@@ -245,7 +301,7 @@
                     <pic:cNvPicPr/>
                   </pic:nvPicPr>
                   <pic:blipFill rotWithShape="1">
-                    <a:blip r:embed="rId5"/>
+                    <a:blip r:embed="rId6"/>
                     <a:srcRect l="31250" t="38227" r="32209" b="30014"/>
                     <a:stretch/>
                   </pic:blipFill>
@@ -331,6 +387,26 @@
           <w:rFonts w:ascii="Times New Roman" w:hAnsi="Times New Roman" w:cs="Times New Roman"/>
           <w:lang w:val="en-GB"/>
         </w:rPr>
+        <w:t>Single-value (stars) showing average rating of the movie. Prediction Confidence display for MovieLens.</w:t>
+      </w:r>
+    </w:p>
+    <w:p>
+      <w:pPr>
+        <w:pStyle w:val="Paragraphedeliste"/>
+        <w:numPr>
+          <w:ilvl w:val="0"/>
+          <w:numId w:val="1"/>
+        </w:numPr>
+        <w:rPr>
+          <w:rFonts w:ascii="Times New Roman" w:hAnsi="Times New Roman" w:cs="Times New Roman"/>
+          <w:lang w:val="en-GB"/>
+        </w:rPr>
+      </w:pPr>
+      <w:r>
+        <w:rPr>
+          <w:rFonts w:ascii="Times New Roman" w:hAnsi="Times New Roman" w:cs="Times New Roman"/>
+          <w:lang w:val="en-GB"/>
+        </w:rPr>
         <w:t>Radar chart</w:t>
       </w:r>
     </w:p>
@@ -467,7 +543,7 @@
                     <pic:cNvPicPr/>
                   </pic:nvPicPr>
                   <pic:blipFill rotWithShape="1">
-                    <a:blip r:embed="rId6"/>
+                    <a:blip r:embed="rId7"/>
                     <a:srcRect l="51452" t="29700" r="27208" b="43567"/>
                     <a:stretch/>
                   </pic:blipFill>
@@ -565,7 +641,6 @@
           <w:rFonts w:ascii="Times New Roman" w:hAnsi="Times New Roman" w:cs="Times New Roman"/>
           <w:lang w:val="en-GB"/>
         </w:rPr>
-        <w:lastRenderedPageBreak/>
         <w:t>Scrutability: allow users to tell if system is mistaken.</w:t>
       </w:r>
     </w:p>
@@ -719,6 +794,7 @@
           <w:rFonts w:ascii="Times New Roman" w:hAnsi="Times New Roman" w:cs="Times New Roman"/>
           <w:lang w:val="en-GB"/>
         </w:rPr>
+        <w:lastRenderedPageBreak/>
         <w:t>TK Framework to build a GUI in Python (cross-platform). Good for graphical UIs. Abundance of online models and resources.</w:t>
       </w:r>
     </w:p>

</xml_diff>

<commit_message>
Fixed formatting issues with Images changing size of UI
</commit_message>
<xml_diff>
--- a/Evaluation.docx
+++ b/Evaluation.docx
@@ -165,14 +165,6 @@
       <w:pPr>
         <w:rPr>
           <w:rFonts w:ascii="Times New Roman" w:hAnsi="Times New Roman" w:cs="Times New Roman"/>
-          <w:lang w:val="en-GB"/>
-        </w:rPr>
-      </w:pPr>
-    </w:p>
-    <w:p>
-      <w:pPr>
-        <w:rPr>
-          <w:rFonts w:ascii="Times New Roman" w:hAnsi="Times New Roman" w:cs="Times New Roman"/>
           <w:b/>
           <w:bCs/>
           <w:sz w:val="28"/>
@@ -181,7 +173,9 @@
           <w:lang w:val="en-GB"/>
         </w:rPr>
       </w:pPr>
-      <w:r>
+    </w:p>
+    <w:p>
+      <w:pPr>
         <w:rPr>
           <w:rFonts w:ascii="Times New Roman" w:hAnsi="Times New Roman" w:cs="Times New Roman"/>
           <w:b/>
@@ -191,6 +185,804 @@
           <w:u w:val="single"/>
           <w:lang w:val="en-GB"/>
         </w:rPr>
+      </w:pPr>
+      <w:r>
+        <w:rPr>
+          <w:rFonts w:ascii="Times New Roman" w:hAnsi="Times New Roman" w:cs="Times New Roman"/>
+          <w:b/>
+          <w:bCs/>
+          <w:sz w:val="28"/>
+          <w:szCs w:val="28"/>
+          <w:u w:val="single"/>
+          <w:lang w:val="en-GB"/>
+        </w:rPr>
+        <w:t>Possible Explanation</w:t>
+      </w:r>
+      <w:r>
+        <w:rPr>
+          <w:rFonts w:ascii="Times New Roman" w:hAnsi="Times New Roman" w:cs="Times New Roman"/>
+          <w:b/>
+          <w:bCs/>
+          <w:sz w:val="28"/>
+          <w:szCs w:val="28"/>
+          <w:u w:val="single"/>
+          <w:lang w:val="en-GB"/>
+        </w:rPr>
+        <w:t xml:space="preserve"> Techniques:</w:t>
+      </w:r>
+    </w:p>
+    <w:p>
+      <w:pPr>
+        <w:pStyle w:val="Paragraphedeliste"/>
+        <w:numPr>
+          <w:ilvl w:val="0"/>
+          <w:numId w:val="2"/>
+        </w:numPr>
+        <w:rPr>
+          <w:rFonts w:ascii="Times New Roman" w:hAnsi="Times New Roman" w:cs="Times New Roman"/>
+          <w:lang w:val="en-GB"/>
+        </w:rPr>
+      </w:pPr>
+      <w:r>
+        <w:rPr>
+          <w:rFonts w:ascii="Times New Roman" w:hAnsi="Times New Roman" w:cs="Times New Roman"/>
+          <w:highlight w:val="yellow"/>
+          <w:lang w:val="en-GB"/>
+        </w:rPr>
+        <w:t>Table</w:t>
+      </w:r>
+      <w:r>
+        <w:rPr>
+          <w:rFonts w:ascii="Times New Roman" w:hAnsi="Times New Roman" w:cs="Times New Roman"/>
+          <w:lang w:val="en-GB"/>
+        </w:rPr>
+        <w:t>/pie chart/histogram with ratings of n closest neighbours for all recommended movies.</w:t>
+      </w:r>
+      <w:r>
+        <w:rPr>
+          <w:rFonts w:ascii="Times New Roman" w:hAnsi="Times New Roman" w:cs="Times New Roman"/>
+          <w:lang w:val="en-GB"/>
+        </w:rPr>
+        <w:t xml:space="preserve"> (note: most similar for </w:t>
+      </w:r>
+      <w:proofErr w:type="spellStart"/>
+      <w:r>
+        <w:rPr>
+          <w:rFonts w:ascii="Times New Roman" w:hAnsi="Times New Roman" w:cs="Times New Roman"/>
+          <w:lang w:val="en-GB"/>
+        </w:rPr>
+        <w:t>recom</w:t>
+      </w:r>
+      <w:proofErr w:type="spellEnd"/>
+      <w:r>
+        <w:rPr>
+          <w:rFonts w:ascii="Times New Roman" w:hAnsi="Times New Roman" w:cs="Times New Roman"/>
+          <w:lang w:val="en-GB"/>
+        </w:rPr>
+        <w:t xml:space="preserve"> 1 might not be the same user as most similar for </w:t>
+      </w:r>
+      <w:proofErr w:type="spellStart"/>
+      <w:r>
+        <w:rPr>
+          <w:rFonts w:ascii="Times New Roman" w:hAnsi="Times New Roman" w:cs="Times New Roman"/>
+          <w:lang w:val="en-GB"/>
+        </w:rPr>
+        <w:t>recom</w:t>
+      </w:r>
+      <w:proofErr w:type="spellEnd"/>
+      <w:r>
+        <w:rPr>
+          <w:rFonts w:ascii="Times New Roman" w:hAnsi="Times New Roman" w:cs="Times New Roman"/>
+          <w:lang w:val="en-GB"/>
+        </w:rPr>
+        <w:t xml:space="preserve"> 2).</w:t>
+      </w:r>
+    </w:p>
+    <w:tbl>
+      <w:tblPr>
+        <w:tblStyle w:val="Grilledutableau"/>
+        <w:tblW w:w="0" w:type="auto"/>
+        <w:tblInd w:w="720" w:type="dxa"/>
+        <w:tblLook w:val="04A0" w:firstRow="1" w:lastRow="0" w:firstColumn="1" w:lastColumn="0" w:noHBand="0" w:noVBand="1"/>
+      </w:tblPr>
+      <w:tblGrid>
+        <w:gridCol w:w="1680"/>
+        <w:gridCol w:w="1665"/>
+        <w:gridCol w:w="1665"/>
+        <w:gridCol w:w="1666"/>
+        <w:gridCol w:w="1666"/>
+      </w:tblGrid>
+      <w:tr>
+        <w:tc>
+          <w:tcPr>
+            <w:tcW w:w="1812" w:type="dxa"/>
+          </w:tcPr>
+          <w:p>
+            <w:pPr>
+              <w:pStyle w:val="Paragraphedeliste"/>
+              <w:ind w:left="0"/>
+              <w:rPr>
+                <w:rFonts w:ascii="Times New Roman" w:hAnsi="Times New Roman" w:cs="Times New Roman"/>
+                <w:lang w:val="en-GB"/>
+              </w:rPr>
+            </w:pPr>
+          </w:p>
+        </w:tc>
+        <w:tc>
+          <w:tcPr>
+            <w:tcW w:w="1812" w:type="dxa"/>
+          </w:tcPr>
+          <w:p>
+            <w:pPr>
+              <w:pStyle w:val="Paragraphedeliste"/>
+              <w:ind w:left="0"/>
+              <w:rPr>
+                <w:rFonts w:ascii="Times New Roman" w:hAnsi="Times New Roman" w:cs="Times New Roman"/>
+                <w:lang w:val="en-GB"/>
+              </w:rPr>
+            </w:pPr>
+            <w:proofErr w:type="spellStart"/>
+            <w:r>
+              <w:rPr>
+                <w:rFonts w:ascii="Times New Roman" w:hAnsi="Times New Roman" w:cs="Times New Roman"/>
+                <w:lang w:val="en-GB"/>
+              </w:rPr>
+              <w:t>Recom</w:t>
+            </w:r>
+            <w:proofErr w:type="spellEnd"/>
+            <w:r>
+              <w:rPr>
+                <w:rFonts w:ascii="Times New Roman" w:hAnsi="Times New Roman" w:cs="Times New Roman"/>
+                <w:lang w:val="en-GB"/>
+              </w:rPr>
+              <w:t xml:space="preserve"> 1</w:t>
+            </w:r>
+          </w:p>
+        </w:tc>
+        <w:tc>
+          <w:tcPr>
+            <w:tcW w:w="1812" w:type="dxa"/>
+          </w:tcPr>
+          <w:p>
+            <w:pPr>
+              <w:pStyle w:val="Paragraphedeliste"/>
+              <w:ind w:left="0"/>
+              <w:rPr>
+                <w:rFonts w:ascii="Times New Roman" w:hAnsi="Times New Roman" w:cs="Times New Roman"/>
+                <w:lang w:val="en-GB"/>
+              </w:rPr>
+            </w:pPr>
+            <w:proofErr w:type="spellStart"/>
+            <w:r>
+              <w:rPr>
+                <w:rFonts w:ascii="Times New Roman" w:hAnsi="Times New Roman" w:cs="Times New Roman"/>
+                <w:lang w:val="en-GB"/>
+              </w:rPr>
+              <w:t>Recom</w:t>
+            </w:r>
+            <w:proofErr w:type="spellEnd"/>
+            <w:r>
+              <w:rPr>
+                <w:rFonts w:ascii="Times New Roman" w:hAnsi="Times New Roman" w:cs="Times New Roman"/>
+                <w:lang w:val="en-GB"/>
+              </w:rPr>
+              <w:t xml:space="preserve"> 2</w:t>
+            </w:r>
+          </w:p>
+        </w:tc>
+        <w:tc>
+          <w:tcPr>
+            <w:tcW w:w="1813" w:type="dxa"/>
+          </w:tcPr>
+          <w:p>
+            <w:pPr>
+              <w:pStyle w:val="Paragraphedeliste"/>
+              <w:ind w:left="0"/>
+              <w:rPr>
+                <w:rFonts w:ascii="Times New Roman" w:hAnsi="Times New Roman" w:cs="Times New Roman"/>
+                <w:lang w:val="en-GB"/>
+              </w:rPr>
+            </w:pPr>
+            <w:proofErr w:type="spellStart"/>
+            <w:r>
+              <w:rPr>
+                <w:rFonts w:ascii="Times New Roman" w:hAnsi="Times New Roman" w:cs="Times New Roman"/>
+                <w:lang w:val="en-GB"/>
+              </w:rPr>
+              <w:t>Recom</w:t>
+            </w:r>
+            <w:proofErr w:type="spellEnd"/>
+            <w:r>
+              <w:rPr>
+                <w:rFonts w:ascii="Times New Roman" w:hAnsi="Times New Roman" w:cs="Times New Roman"/>
+                <w:lang w:val="en-GB"/>
+              </w:rPr>
+              <w:t xml:space="preserve"> 3</w:t>
+            </w:r>
+          </w:p>
+        </w:tc>
+        <w:tc>
+          <w:tcPr>
+            <w:tcW w:w="1813" w:type="dxa"/>
+          </w:tcPr>
+          <w:p>
+            <w:pPr>
+              <w:pStyle w:val="Paragraphedeliste"/>
+              <w:ind w:left="0"/>
+              <w:rPr>
+                <w:rFonts w:ascii="Times New Roman" w:hAnsi="Times New Roman" w:cs="Times New Roman"/>
+                <w:lang w:val="en-GB"/>
+              </w:rPr>
+            </w:pPr>
+            <w:proofErr w:type="spellStart"/>
+            <w:r>
+              <w:rPr>
+                <w:rFonts w:ascii="Times New Roman" w:hAnsi="Times New Roman" w:cs="Times New Roman"/>
+                <w:lang w:val="en-GB"/>
+              </w:rPr>
+              <w:t>Recom</w:t>
+            </w:r>
+            <w:proofErr w:type="spellEnd"/>
+            <w:r>
+              <w:rPr>
+                <w:rFonts w:ascii="Times New Roman" w:hAnsi="Times New Roman" w:cs="Times New Roman"/>
+                <w:lang w:val="en-GB"/>
+              </w:rPr>
+              <w:t xml:space="preserve"> 4</w:t>
+            </w:r>
+          </w:p>
+        </w:tc>
+      </w:tr>
+      <w:tr>
+        <w:tc>
+          <w:tcPr>
+            <w:tcW w:w="1812" w:type="dxa"/>
+          </w:tcPr>
+          <w:p>
+            <w:pPr>
+              <w:pStyle w:val="Paragraphedeliste"/>
+              <w:ind w:left="0"/>
+              <w:rPr>
+                <w:rFonts w:ascii="Times New Roman" w:hAnsi="Times New Roman" w:cs="Times New Roman"/>
+                <w:lang w:val="en-GB"/>
+              </w:rPr>
+            </w:pPr>
+            <w:r>
+              <w:rPr>
+                <w:rFonts w:ascii="Times New Roman" w:hAnsi="Times New Roman" w:cs="Times New Roman"/>
+                <w:lang w:val="en-GB"/>
+              </w:rPr>
+              <w:t>Most like</w:t>
+            </w:r>
+          </w:p>
+        </w:tc>
+        <w:tc>
+          <w:tcPr>
+            <w:tcW w:w="1812" w:type="dxa"/>
+          </w:tcPr>
+          <w:p>
+            <w:pPr>
+              <w:pStyle w:val="Paragraphedeliste"/>
+              <w:ind w:left="0"/>
+              <w:rPr>
+                <w:rFonts w:ascii="Times New Roman" w:hAnsi="Times New Roman" w:cs="Times New Roman"/>
+                <w:lang w:val="en-GB"/>
+              </w:rPr>
+            </w:pPr>
+          </w:p>
+        </w:tc>
+        <w:tc>
+          <w:tcPr>
+            <w:tcW w:w="1812" w:type="dxa"/>
+          </w:tcPr>
+          <w:p>
+            <w:pPr>
+              <w:pStyle w:val="Paragraphedeliste"/>
+              <w:ind w:left="0"/>
+              <w:rPr>
+                <w:rFonts w:ascii="Times New Roman" w:hAnsi="Times New Roman" w:cs="Times New Roman"/>
+                <w:lang w:val="en-GB"/>
+              </w:rPr>
+            </w:pPr>
+          </w:p>
+        </w:tc>
+        <w:tc>
+          <w:tcPr>
+            <w:tcW w:w="1813" w:type="dxa"/>
+          </w:tcPr>
+          <w:p>
+            <w:pPr>
+              <w:pStyle w:val="Paragraphedeliste"/>
+              <w:ind w:left="0"/>
+              <w:rPr>
+                <w:rFonts w:ascii="Times New Roman" w:hAnsi="Times New Roman" w:cs="Times New Roman"/>
+                <w:lang w:val="en-GB"/>
+              </w:rPr>
+            </w:pPr>
+          </w:p>
+        </w:tc>
+        <w:tc>
+          <w:tcPr>
+            <w:tcW w:w="1813" w:type="dxa"/>
+          </w:tcPr>
+          <w:p>
+            <w:pPr>
+              <w:pStyle w:val="Paragraphedeliste"/>
+              <w:ind w:left="0"/>
+              <w:rPr>
+                <w:rFonts w:ascii="Times New Roman" w:hAnsi="Times New Roman" w:cs="Times New Roman"/>
+                <w:lang w:val="en-GB"/>
+              </w:rPr>
+            </w:pPr>
+          </w:p>
+        </w:tc>
+      </w:tr>
+      <w:tr>
+        <w:tc>
+          <w:tcPr>
+            <w:tcW w:w="1812" w:type="dxa"/>
+          </w:tcPr>
+          <w:p>
+            <w:pPr>
+              <w:pStyle w:val="Paragraphedeliste"/>
+              <w:ind w:left="0"/>
+              <w:rPr>
+                <w:rFonts w:ascii="Times New Roman" w:hAnsi="Times New Roman" w:cs="Times New Roman"/>
+                <w:lang w:val="en-GB"/>
+              </w:rPr>
+            </w:pPr>
+            <w:r>
+              <w:rPr>
+                <w:rFonts w:ascii="Times New Roman" w:hAnsi="Times New Roman" w:cs="Times New Roman"/>
+                <w:lang w:val="en-GB"/>
+              </w:rPr>
+              <w:t>Second-most like</w:t>
+            </w:r>
+          </w:p>
+        </w:tc>
+        <w:tc>
+          <w:tcPr>
+            <w:tcW w:w="1812" w:type="dxa"/>
+          </w:tcPr>
+          <w:p>
+            <w:pPr>
+              <w:pStyle w:val="Paragraphedeliste"/>
+              <w:ind w:left="0"/>
+              <w:rPr>
+                <w:rFonts w:ascii="Times New Roman" w:hAnsi="Times New Roman" w:cs="Times New Roman"/>
+                <w:lang w:val="en-GB"/>
+              </w:rPr>
+            </w:pPr>
+          </w:p>
+        </w:tc>
+        <w:tc>
+          <w:tcPr>
+            <w:tcW w:w="1812" w:type="dxa"/>
+          </w:tcPr>
+          <w:p>
+            <w:pPr>
+              <w:pStyle w:val="Paragraphedeliste"/>
+              <w:ind w:left="0"/>
+              <w:rPr>
+                <w:rFonts w:ascii="Times New Roman" w:hAnsi="Times New Roman" w:cs="Times New Roman"/>
+                <w:lang w:val="en-GB"/>
+              </w:rPr>
+            </w:pPr>
+          </w:p>
+        </w:tc>
+        <w:tc>
+          <w:tcPr>
+            <w:tcW w:w="1813" w:type="dxa"/>
+          </w:tcPr>
+          <w:p>
+            <w:pPr>
+              <w:pStyle w:val="Paragraphedeliste"/>
+              <w:ind w:left="0"/>
+              <w:rPr>
+                <w:rFonts w:ascii="Times New Roman" w:hAnsi="Times New Roman" w:cs="Times New Roman"/>
+                <w:lang w:val="en-GB"/>
+              </w:rPr>
+            </w:pPr>
+          </w:p>
+        </w:tc>
+        <w:tc>
+          <w:tcPr>
+            <w:tcW w:w="1813" w:type="dxa"/>
+          </w:tcPr>
+          <w:p>
+            <w:pPr>
+              <w:pStyle w:val="Paragraphedeliste"/>
+              <w:ind w:left="0"/>
+              <w:rPr>
+                <w:rFonts w:ascii="Times New Roman" w:hAnsi="Times New Roman" w:cs="Times New Roman"/>
+                <w:lang w:val="en-GB"/>
+              </w:rPr>
+            </w:pPr>
+          </w:p>
+        </w:tc>
+      </w:tr>
+      <w:tr>
+        <w:tc>
+          <w:tcPr>
+            <w:tcW w:w="1812" w:type="dxa"/>
+          </w:tcPr>
+          <w:p>
+            <w:pPr>
+              <w:pStyle w:val="Paragraphedeliste"/>
+              <w:ind w:left="0"/>
+              <w:rPr>
+                <w:rFonts w:ascii="Times New Roman" w:hAnsi="Times New Roman" w:cs="Times New Roman"/>
+                <w:lang w:val="en-GB"/>
+              </w:rPr>
+            </w:pPr>
+            <w:r>
+              <w:rPr>
+                <w:rFonts w:ascii="Times New Roman" w:hAnsi="Times New Roman" w:cs="Times New Roman"/>
+                <w:lang w:val="en-GB"/>
+              </w:rPr>
+              <w:t>Third-most like</w:t>
+            </w:r>
+          </w:p>
+        </w:tc>
+        <w:tc>
+          <w:tcPr>
+            <w:tcW w:w="1812" w:type="dxa"/>
+          </w:tcPr>
+          <w:p>
+            <w:pPr>
+              <w:pStyle w:val="Paragraphedeliste"/>
+              <w:ind w:left="0"/>
+              <w:rPr>
+                <w:rFonts w:ascii="Times New Roman" w:hAnsi="Times New Roman" w:cs="Times New Roman"/>
+                <w:lang w:val="en-GB"/>
+              </w:rPr>
+            </w:pPr>
+          </w:p>
+        </w:tc>
+        <w:tc>
+          <w:tcPr>
+            <w:tcW w:w="1812" w:type="dxa"/>
+          </w:tcPr>
+          <w:p>
+            <w:pPr>
+              <w:pStyle w:val="Paragraphedeliste"/>
+              <w:ind w:left="0"/>
+              <w:rPr>
+                <w:rFonts w:ascii="Times New Roman" w:hAnsi="Times New Roman" w:cs="Times New Roman"/>
+                <w:lang w:val="en-GB"/>
+              </w:rPr>
+            </w:pPr>
+          </w:p>
+        </w:tc>
+        <w:tc>
+          <w:tcPr>
+            <w:tcW w:w="1813" w:type="dxa"/>
+          </w:tcPr>
+          <w:p>
+            <w:pPr>
+              <w:pStyle w:val="Paragraphedeliste"/>
+              <w:ind w:left="0"/>
+              <w:rPr>
+                <w:rFonts w:ascii="Times New Roman" w:hAnsi="Times New Roman" w:cs="Times New Roman"/>
+                <w:lang w:val="en-GB"/>
+              </w:rPr>
+            </w:pPr>
+          </w:p>
+        </w:tc>
+        <w:tc>
+          <w:tcPr>
+            <w:tcW w:w="1813" w:type="dxa"/>
+          </w:tcPr>
+          <w:p>
+            <w:pPr>
+              <w:pStyle w:val="Paragraphedeliste"/>
+              <w:ind w:left="0"/>
+              <w:rPr>
+                <w:rFonts w:ascii="Times New Roman" w:hAnsi="Times New Roman" w:cs="Times New Roman"/>
+                <w:lang w:val="en-GB"/>
+              </w:rPr>
+            </w:pPr>
+          </w:p>
+        </w:tc>
+      </w:tr>
+    </w:tbl>
+    <w:p>
+      <w:pPr>
+        <w:pStyle w:val="Paragraphedeliste"/>
+        <w:rPr>
+          <w:rFonts w:ascii="Times New Roman" w:hAnsi="Times New Roman" w:cs="Times New Roman"/>
+          <w:lang w:val="en-GB"/>
+        </w:rPr>
+      </w:pPr>
+    </w:p>
+    <w:p>
+      <w:pPr>
+        <w:pStyle w:val="Paragraphedeliste"/>
+        <w:numPr>
+          <w:ilvl w:val="0"/>
+          <w:numId w:val="2"/>
+        </w:numPr>
+        <w:rPr>
+          <w:rFonts w:ascii="Times New Roman" w:hAnsi="Times New Roman" w:cs="Times New Roman"/>
+          <w:lang w:val="en-GB"/>
+        </w:rPr>
+      </w:pPr>
+      <w:r>
+        <w:rPr>
+          <w:rFonts w:ascii="Times New Roman" w:hAnsi="Times New Roman" w:cs="Times New Roman"/>
+          <w:highlight w:val="yellow"/>
+          <w:lang w:val="en-GB"/>
+        </w:rPr>
+        <w:t>Clustered bar chart</w:t>
+      </w:r>
+      <w:r>
+        <w:rPr>
+          <w:rFonts w:ascii="Times New Roman" w:hAnsi="Times New Roman" w:cs="Times New Roman"/>
+          <w:lang w:val="en-GB"/>
+        </w:rPr>
+        <w:t>/pie chart of favourite k genres</w:t>
+      </w:r>
+      <w:r>
+        <w:rPr>
+          <w:rFonts w:ascii="Times New Roman" w:hAnsi="Times New Roman" w:cs="Times New Roman"/>
+          <w:lang w:val="en-GB"/>
+        </w:rPr>
+        <w:t xml:space="preserve"> (only ratings of 4 and 5)</w:t>
+      </w:r>
+      <w:bookmarkStart w:id="0" w:name="_GoBack"/>
+      <w:bookmarkEnd w:id="0"/>
+      <w:r>
+        <w:rPr>
+          <w:rFonts w:ascii="Times New Roman" w:hAnsi="Times New Roman" w:cs="Times New Roman"/>
+          <w:lang w:val="en-GB"/>
+        </w:rPr>
+        <w:t xml:space="preserve"> of n closest neighbours</w:t>
+      </w:r>
+      <w:r>
+        <w:rPr>
+          <w:rFonts w:ascii="Times New Roman" w:hAnsi="Times New Roman" w:cs="Times New Roman"/>
+          <w:lang w:val="en-GB"/>
+        </w:rPr>
+        <w:t xml:space="preserve"> (clustered in order of proximity?)</w:t>
+      </w:r>
+      <w:r>
+        <w:rPr>
+          <w:rFonts w:ascii="Times New Roman" w:hAnsi="Times New Roman" w:cs="Times New Roman"/>
+          <w:lang w:val="en-GB"/>
+        </w:rPr>
+        <w:t>.</w:t>
+      </w:r>
+    </w:p>
+    <w:p>
+      <w:pPr>
+        <w:pStyle w:val="Paragraphedeliste"/>
+        <w:numPr>
+          <w:ilvl w:val="0"/>
+          <w:numId w:val="2"/>
+        </w:numPr>
+        <w:rPr>
+          <w:rFonts w:ascii="Times New Roman" w:hAnsi="Times New Roman" w:cs="Times New Roman"/>
+          <w:lang w:val="en-GB"/>
+        </w:rPr>
+      </w:pPr>
+      <w:r>
+        <w:rPr>
+          <w:rFonts w:ascii="Times New Roman" w:hAnsi="Times New Roman" w:cs="Times New Roman"/>
+          <w:lang w:val="en-GB"/>
+        </w:rPr>
+        <w:t>Histogram/</w:t>
+      </w:r>
+      <w:r>
+        <w:rPr>
+          <w:rFonts w:ascii="Times New Roman" w:hAnsi="Times New Roman" w:cs="Times New Roman"/>
+          <w:highlight w:val="yellow"/>
+          <w:lang w:val="en-GB"/>
+        </w:rPr>
+        <w:t>scatter plot</w:t>
+      </w:r>
+      <w:r>
+        <w:rPr>
+          <w:rFonts w:ascii="Times New Roman" w:hAnsi="Times New Roman" w:cs="Times New Roman"/>
+          <w:lang w:val="en-GB"/>
+        </w:rPr>
+        <w:t xml:space="preserve"> showing genres of n closest items (annotations of titles).</w:t>
+      </w:r>
+    </w:p>
+    <w:p>
+      <w:pPr>
+        <w:rPr>
+          <w:rFonts w:ascii="Times New Roman" w:hAnsi="Times New Roman" w:cs="Times New Roman"/>
+          <w:b/>
+          <w:bCs/>
+          <w:sz w:val="28"/>
+          <w:szCs w:val="28"/>
+          <w:u w:val="single"/>
+          <w:lang w:val="en-GB"/>
+        </w:rPr>
+      </w:pPr>
+      <w:r>
+        <w:rPr>
+          <w:rFonts w:ascii="Times New Roman" w:hAnsi="Times New Roman" w:cs="Times New Roman"/>
+          <w:b/>
+          <w:bCs/>
+          <w:sz w:val="28"/>
+          <w:szCs w:val="28"/>
+          <w:u w:val="single"/>
+          <w:lang w:val="en-GB"/>
+        </w:rPr>
+        <w:t>Aims of Explanations methods:</w:t>
+      </w:r>
+    </w:p>
+    <w:p>
+      <w:pPr>
+        <w:pStyle w:val="Paragraphedeliste"/>
+        <w:numPr>
+          <w:ilvl w:val="0"/>
+          <w:numId w:val="1"/>
+        </w:numPr>
+        <w:rPr>
+          <w:rFonts w:ascii="Times New Roman" w:hAnsi="Times New Roman" w:cs="Times New Roman"/>
+          <w:lang w:val="en-GB"/>
+        </w:rPr>
+      </w:pPr>
+      <w:r>
+        <w:rPr>
+          <w:rFonts w:ascii="Times New Roman" w:hAnsi="Times New Roman" w:cs="Times New Roman"/>
+          <w:lang w:val="en-GB"/>
+        </w:rPr>
+        <w:t>Transparency: explain how the system works.</w:t>
+      </w:r>
+    </w:p>
+    <w:p>
+      <w:pPr>
+        <w:pStyle w:val="Paragraphedeliste"/>
+        <w:numPr>
+          <w:ilvl w:val="0"/>
+          <w:numId w:val="1"/>
+        </w:numPr>
+        <w:rPr>
+          <w:rFonts w:ascii="Times New Roman" w:hAnsi="Times New Roman" w:cs="Times New Roman"/>
+          <w:lang w:val="en-GB"/>
+        </w:rPr>
+      </w:pPr>
+      <w:r>
+        <w:rPr>
+          <w:rFonts w:ascii="Times New Roman" w:hAnsi="Times New Roman" w:cs="Times New Roman"/>
+          <w:lang w:val="en-GB"/>
+        </w:rPr>
+        <w:t>Scrutability: allow users to tell if system is mistaken.</w:t>
+      </w:r>
+    </w:p>
+    <w:p>
+      <w:pPr>
+        <w:pStyle w:val="Paragraphedeliste"/>
+        <w:numPr>
+          <w:ilvl w:val="0"/>
+          <w:numId w:val="1"/>
+        </w:numPr>
+        <w:rPr>
+          <w:rFonts w:ascii="Times New Roman" w:hAnsi="Times New Roman" w:cs="Times New Roman"/>
+          <w:lang w:val="en-GB"/>
+        </w:rPr>
+      </w:pPr>
+      <w:r>
+        <w:rPr>
+          <w:rFonts w:ascii="Times New Roman" w:hAnsi="Times New Roman" w:cs="Times New Roman"/>
+          <w:lang w:val="en-GB"/>
+        </w:rPr>
+        <w:t>Trustworthiness: increase user’s confidence in the system.</w:t>
+      </w:r>
+    </w:p>
+    <w:p>
+      <w:pPr>
+        <w:pStyle w:val="Paragraphedeliste"/>
+        <w:numPr>
+          <w:ilvl w:val="0"/>
+          <w:numId w:val="1"/>
+        </w:numPr>
+        <w:rPr>
+          <w:rFonts w:ascii="Times New Roman" w:hAnsi="Times New Roman" w:cs="Times New Roman"/>
+          <w:lang w:val="en-GB"/>
+        </w:rPr>
+      </w:pPr>
+      <w:r>
+        <w:rPr>
+          <w:rFonts w:ascii="Times New Roman" w:hAnsi="Times New Roman" w:cs="Times New Roman"/>
+          <w:lang w:val="en-GB"/>
+        </w:rPr>
+        <w:t>Effectiveness: enable users to make the correct decisions.</w:t>
+      </w:r>
+    </w:p>
+    <w:p>
+      <w:pPr>
+        <w:pStyle w:val="Paragraphedeliste"/>
+        <w:numPr>
+          <w:ilvl w:val="0"/>
+          <w:numId w:val="1"/>
+        </w:numPr>
+        <w:rPr>
+          <w:rFonts w:ascii="Times New Roman" w:hAnsi="Times New Roman" w:cs="Times New Roman"/>
+          <w:lang w:val="en-GB"/>
+        </w:rPr>
+      </w:pPr>
+      <w:r>
+        <w:rPr>
+          <w:rFonts w:ascii="Times New Roman" w:hAnsi="Times New Roman" w:cs="Times New Roman"/>
+          <w:lang w:val="en-GB"/>
+        </w:rPr>
+        <w:t>Persuasiveness/Promotion: convince users to follow recommendation.</w:t>
+      </w:r>
+    </w:p>
+    <w:p>
+      <w:pPr>
+        <w:pStyle w:val="Paragraphedeliste"/>
+        <w:numPr>
+          <w:ilvl w:val="0"/>
+          <w:numId w:val="1"/>
+        </w:numPr>
+        <w:rPr>
+          <w:rFonts w:ascii="Times New Roman" w:hAnsi="Times New Roman" w:cs="Times New Roman"/>
+          <w:lang w:val="en-GB"/>
+        </w:rPr>
+      </w:pPr>
+      <w:r>
+        <w:rPr>
+          <w:rFonts w:ascii="Times New Roman" w:hAnsi="Times New Roman" w:cs="Times New Roman"/>
+          <w:lang w:val="en-GB"/>
+        </w:rPr>
+        <w:t>Efficiency: help users make decisions faster.</w:t>
+      </w:r>
+    </w:p>
+    <w:p>
+      <w:pPr>
+        <w:pStyle w:val="Paragraphedeliste"/>
+        <w:numPr>
+          <w:ilvl w:val="0"/>
+          <w:numId w:val="1"/>
+        </w:numPr>
+        <w:rPr>
+          <w:rFonts w:ascii="Times New Roman" w:hAnsi="Times New Roman" w:cs="Times New Roman"/>
+          <w:lang w:val="en-GB"/>
+        </w:rPr>
+      </w:pPr>
+      <w:r>
+        <w:rPr>
+          <w:rFonts w:ascii="Times New Roman" w:hAnsi="Times New Roman" w:cs="Times New Roman"/>
+          <w:lang w:val="en-GB"/>
+        </w:rPr>
+        <w:t>Satisfaction: increase user experience and satisfaction from recommendation.</w:t>
+      </w:r>
+    </w:p>
+    <w:p>
+      <w:pPr>
+        <w:rPr>
+          <w:rFonts w:ascii="Times New Roman" w:hAnsi="Times New Roman" w:cs="Times New Roman"/>
+          <w:lang w:val="en-GB"/>
+        </w:rPr>
+      </w:pPr>
+    </w:p>
+    <w:p>
+      <w:pPr>
+        <w:rPr>
+          <w:rFonts w:ascii="Times New Roman" w:hAnsi="Times New Roman" w:cs="Times New Roman"/>
+          <w:b/>
+          <w:bCs/>
+          <w:sz w:val="28"/>
+          <w:szCs w:val="28"/>
+          <w:u w:val="single"/>
+          <w:lang w:val="en-GB"/>
+        </w:rPr>
+      </w:pPr>
+      <w:r>
+        <w:rPr>
+          <w:rFonts w:ascii="Times New Roman" w:hAnsi="Times New Roman" w:cs="Times New Roman"/>
+          <w:b/>
+          <w:bCs/>
+          <w:sz w:val="28"/>
+          <w:szCs w:val="28"/>
+          <w:u w:val="single"/>
+          <w:lang w:val="en-GB"/>
+        </w:rPr>
         <w:t>Visualisations of Metrics:</w:t>
       </w:r>
     </w:p>
@@ -223,11 +1015,11 @@
           <w:lang w:val="en-GB"/>
         </w:rPr>
       </w:pPr>
-      <w:bookmarkStart w:id="0" w:name="_GoBack"/>
       <w:r>
         <w:rPr>
           <w:noProof/>
         </w:rPr>
+        <w:lastRenderedPageBreak/>
         <w:drawing>
           <wp:inline distT="0" distB="0" distL="0" distR="0" wp14:anchorId="4A66BE13" wp14:editId="1E30B059">
             <wp:extent cx="4876800" cy="4643562"/>
@@ -271,7 +1063,6 @@
           </wp:inline>
         </w:drawing>
       </w:r>
-      <w:bookmarkEnd w:id="0"/>
     </w:p>
     <w:p>
       <w:pPr>
@@ -284,7 +1075,6 @@
         <w:rPr>
           <w:noProof/>
         </w:rPr>
-        <w:lastRenderedPageBreak/>
         <w:drawing>
           <wp:inline distT="0" distB="0" distL="0" distR="0" wp14:anchorId="0631AA1E" wp14:editId="55961275">
             <wp:extent cx="5145617" cy="2514600"/>
@@ -487,6 +1277,7 @@
           <w:rFonts w:ascii="Times New Roman" w:hAnsi="Times New Roman" w:cs="Times New Roman"/>
           <w:lang w:val="en-GB"/>
         </w:rPr>
+        <w:lastRenderedPageBreak/>
         <w:t>Text</w:t>
       </w:r>
     </w:p>
@@ -583,6 +1374,14 @@
       <w:pPr>
         <w:rPr>
           <w:rFonts w:ascii="Times New Roman" w:hAnsi="Times New Roman" w:cs="Times New Roman"/>
+          <w:lang w:val="en-GB"/>
+        </w:rPr>
+      </w:pPr>
+    </w:p>
+    <w:p>
+      <w:pPr>
+        <w:rPr>
+          <w:rFonts w:ascii="Times New Roman" w:hAnsi="Times New Roman" w:cs="Times New Roman"/>
           <w:b/>
           <w:bCs/>
           <w:sz w:val="28"/>
@@ -601,7 +1400,7 @@
           <w:u w:val="single"/>
           <w:lang w:val="en-GB"/>
         </w:rPr>
-        <w:t>Aims of Explanations methods:</w:t>
+        <w:t>UI:</w:t>
       </w:r>
     </w:p>
     <w:p>
@@ -621,180 +1420,6 @@
           <w:rFonts w:ascii="Times New Roman" w:hAnsi="Times New Roman" w:cs="Times New Roman"/>
           <w:lang w:val="en-GB"/>
         </w:rPr>
-        <w:t>Transparency: explain how the system works.</w:t>
-      </w:r>
-    </w:p>
-    <w:p>
-      <w:pPr>
-        <w:pStyle w:val="Paragraphedeliste"/>
-        <w:numPr>
-          <w:ilvl w:val="0"/>
-          <w:numId w:val="1"/>
-        </w:numPr>
-        <w:rPr>
-          <w:rFonts w:ascii="Times New Roman" w:hAnsi="Times New Roman" w:cs="Times New Roman"/>
-          <w:lang w:val="en-GB"/>
-        </w:rPr>
-      </w:pPr>
-      <w:r>
-        <w:rPr>
-          <w:rFonts w:ascii="Times New Roman" w:hAnsi="Times New Roman" w:cs="Times New Roman"/>
-          <w:lang w:val="en-GB"/>
-        </w:rPr>
-        <w:t>Scrutability: allow users to tell if system is mistaken.</w:t>
-      </w:r>
-    </w:p>
-    <w:p>
-      <w:pPr>
-        <w:pStyle w:val="Paragraphedeliste"/>
-        <w:numPr>
-          <w:ilvl w:val="0"/>
-          <w:numId w:val="1"/>
-        </w:numPr>
-        <w:rPr>
-          <w:rFonts w:ascii="Times New Roman" w:hAnsi="Times New Roman" w:cs="Times New Roman"/>
-          <w:lang w:val="en-GB"/>
-        </w:rPr>
-      </w:pPr>
-      <w:r>
-        <w:rPr>
-          <w:rFonts w:ascii="Times New Roman" w:hAnsi="Times New Roman" w:cs="Times New Roman"/>
-          <w:lang w:val="en-GB"/>
-        </w:rPr>
-        <w:t>Trustworthiness: increase user’s confidence in the system.</w:t>
-      </w:r>
-    </w:p>
-    <w:p>
-      <w:pPr>
-        <w:pStyle w:val="Paragraphedeliste"/>
-        <w:numPr>
-          <w:ilvl w:val="0"/>
-          <w:numId w:val="1"/>
-        </w:numPr>
-        <w:rPr>
-          <w:rFonts w:ascii="Times New Roman" w:hAnsi="Times New Roman" w:cs="Times New Roman"/>
-          <w:lang w:val="en-GB"/>
-        </w:rPr>
-      </w:pPr>
-      <w:r>
-        <w:rPr>
-          <w:rFonts w:ascii="Times New Roman" w:hAnsi="Times New Roman" w:cs="Times New Roman"/>
-          <w:lang w:val="en-GB"/>
-        </w:rPr>
-        <w:t>Effectiveness: enable users to make the correct decisions.</w:t>
-      </w:r>
-    </w:p>
-    <w:p>
-      <w:pPr>
-        <w:pStyle w:val="Paragraphedeliste"/>
-        <w:numPr>
-          <w:ilvl w:val="0"/>
-          <w:numId w:val="1"/>
-        </w:numPr>
-        <w:rPr>
-          <w:rFonts w:ascii="Times New Roman" w:hAnsi="Times New Roman" w:cs="Times New Roman"/>
-          <w:lang w:val="en-GB"/>
-        </w:rPr>
-      </w:pPr>
-      <w:r>
-        <w:rPr>
-          <w:rFonts w:ascii="Times New Roman" w:hAnsi="Times New Roman" w:cs="Times New Roman"/>
-          <w:lang w:val="en-GB"/>
-        </w:rPr>
-        <w:t>Persuasiveness/Promotion: convince users to follow recommendation.</w:t>
-      </w:r>
-    </w:p>
-    <w:p>
-      <w:pPr>
-        <w:pStyle w:val="Paragraphedeliste"/>
-        <w:numPr>
-          <w:ilvl w:val="0"/>
-          <w:numId w:val="1"/>
-        </w:numPr>
-        <w:rPr>
-          <w:rFonts w:ascii="Times New Roman" w:hAnsi="Times New Roman" w:cs="Times New Roman"/>
-          <w:lang w:val="en-GB"/>
-        </w:rPr>
-      </w:pPr>
-      <w:r>
-        <w:rPr>
-          <w:rFonts w:ascii="Times New Roman" w:hAnsi="Times New Roman" w:cs="Times New Roman"/>
-          <w:lang w:val="en-GB"/>
-        </w:rPr>
-        <w:t>Efficiency: help users make decisions faster.</w:t>
-      </w:r>
-    </w:p>
-    <w:p>
-      <w:pPr>
-        <w:pStyle w:val="Paragraphedeliste"/>
-        <w:numPr>
-          <w:ilvl w:val="0"/>
-          <w:numId w:val="1"/>
-        </w:numPr>
-        <w:rPr>
-          <w:rFonts w:ascii="Times New Roman" w:hAnsi="Times New Roman" w:cs="Times New Roman"/>
-          <w:lang w:val="en-GB"/>
-        </w:rPr>
-      </w:pPr>
-      <w:r>
-        <w:rPr>
-          <w:rFonts w:ascii="Times New Roman" w:hAnsi="Times New Roman" w:cs="Times New Roman"/>
-          <w:lang w:val="en-GB"/>
-        </w:rPr>
-        <w:t>Satisfaction: increase user experience and satisfaction from recommendation.</w:t>
-      </w:r>
-    </w:p>
-    <w:p>
-      <w:pPr>
-        <w:rPr>
-          <w:rFonts w:ascii="Times New Roman" w:hAnsi="Times New Roman" w:cs="Times New Roman"/>
-          <w:lang w:val="en-GB"/>
-        </w:rPr>
-      </w:pPr>
-    </w:p>
-    <w:p>
-      <w:pPr>
-        <w:rPr>
-          <w:rFonts w:ascii="Times New Roman" w:hAnsi="Times New Roman" w:cs="Times New Roman"/>
-          <w:b/>
-          <w:bCs/>
-          <w:sz w:val="28"/>
-          <w:szCs w:val="28"/>
-          <w:u w:val="single"/>
-          <w:lang w:val="en-GB"/>
-        </w:rPr>
-      </w:pPr>
-      <w:r>
-        <w:rPr>
-          <w:rFonts w:ascii="Times New Roman" w:hAnsi="Times New Roman" w:cs="Times New Roman"/>
-          <w:b/>
-          <w:bCs/>
-          <w:sz w:val="28"/>
-          <w:szCs w:val="28"/>
-          <w:u w:val="single"/>
-          <w:lang w:val="en-GB"/>
-        </w:rPr>
-        <w:t>UI:</w:t>
-      </w:r>
-    </w:p>
-    <w:p>
-      <w:pPr>
-        <w:pStyle w:val="Paragraphedeliste"/>
-        <w:numPr>
-          <w:ilvl w:val="0"/>
-          <w:numId w:val="1"/>
-        </w:numPr>
-        <w:rPr>
-          <w:rFonts w:ascii="Times New Roman" w:hAnsi="Times New Roman" w:cs="Times New Roman"/>
-          <w:lang w:val="en-GB"/>
-        </w:rPr>
-      </w:pPr>
-      <w:r>
-        <w:rPr>
-          <w:rFonts w:ascii="Times New Roman" w:hAnsi="Times New Roman" w:cs="Times New Roman"/>
-          <w:lang w:val="en-GB"/>
-        </w:rPr>
-        <w:lastRenderedPageBreak/>
         <w:t>TK Framework to build a GUI in Python (cross-platform). Good for graphical UIs. Abundance of online models and resources.</w:t>
       </w:r>
     </w:p>
@@ -1480,6 +2105,25 @@
       <w:contextualSpacing/>
     </w:pPr>
   </w:style>
+  <w:style w:type="table" w:styleId="Grilledutableau">
+    <w:name w:val="Table Grid"/>
+    <w:basedOn w:val="TableauNormal"/>
+    <w:uiPriority w:val="39"/>
+    <w:rsid w:val="0047417A"/>
+    <w:pPr>
+      <w:spacing w:after="0" w:line="240" w:lineRule="auto"/>
+    </w:pPr>
+    <w:tblPr>
+      <w:tblBorders>
+        <w:top w:val="single" w:sz="4" w:space="0" w:color="auto"/>
+        <w:left w:val="single" w:sz="4" w:space="0" w:color="auto"/>
+        <w:bottom w:val="single" w:sz="4" w:space="0" w:color="auto"/>
+        <w:right w:val="single" w:sz="4" w:space="0" w:color="auto"/>
+        <w:insideH w:val="single" w:sz="4" w:space="0" w:color="auto"/>
+        <w:insideV w:val="single" w:sz="4" w:space="0" w:color="auto"/>
+      </w:tblBorders>
+    </w:tblPr>
+  </w:style>
 </w:styles>
 </file>
 

</xml_diff>

<commit_message>
Updated Activity Log & meeting notes on interview structure
</commit_message>
<xml_diff>
--- a/Evaluation.docx
+++ b/Evaluation.docx
@@ -729,8 +729,6 @@
         </w:rPr>
         <w:t xml:space="preserve"> (only ratings of 4 and 5)</w:t>
       </w:r>
-      <w:bookmarkStart w:id="0" w:name="_GoBack"/>
-      <w:bookmarkEnd w:id="0"/>
       <w:r>
         <w:rPr>
           <w:rFonts w:ascii="Times New Roman" w:hAnsi="Times New Roman" w:cs="Times New Roman"/>
@@ -850,7 +848,21 @@
           <w:rFonts w:ascii="Times New Roman" w:hAnsi="Times New Roman" w:cs="Times New Roman"/>
           <w:lang w:val="en-GB"/>
         </w:rPr>
-        <w:t>Scrutability: allow users to tell if system is mistaken.</w:t>
+        <w:t xml:space="preserve">Scrutability: allow users to </w:t>
+      </w:r>
+      <w:r>
+        <w:rPr>
+          <w:rFonts w:ascii="Times New Roman" w:hAnsi="Times New Roman" w:cs="Times New Roman"/>
+          <w:lang w:val="en-GB"/>
+        </w:rPr>
+        <w:t>perceive</w:t>
+      </w:r>
+      <w:r>
+        <w:rPr>
+          <w:rFonts w:ascii="Times New Roman" w:hAnsi="Times New Roman" w:cs="Times New Roman"/>
+          <w:lang w:val="en-GB"/>
+        </w:rPr>
+        <w:t xml:space="preserve"> if system is mistaken.</w:t>
       </w:r>
     </w:p>
     <w:p>

</xml_diff>

<commit_message>
Fixed Scatterplot dot size & Added meeting prep
</commit_message>
<xml_diff>
--- a/Evaluation.docx
+++ b/Evaluation.docx
@@ -749,6 +749,30 @@
           <w:lang w:val="en-GB"/>
         </w:rPr>
         <w:t>.</w:t>
+      </w:r>
+      <w:r>
+        <w:rPr>
+          <w:rFonts w:ascii="Times New Roman" w:hAnsi="Times New Roman" w:cs="Times New Roman"/>
+          <w:lang w:val="en-GB"/>
+        </w:rPr>
+        <w:t xml:space="preserve"> REWORKED </w:t>
+      </w:r>
+      <w:r>
+        <w:rPr>
+          <w:rFonts w:ascii="Times New Roman" w:hAnsi="Times New Roman" w:cs="Times New Roman"/>
+          <w:highlight w:val="yellow"/>
+          <w:lang w:val="en-GB"/>
+        </w:rPr>
+        <w:t>to box plot</w:t>
+      </w:r>
+      <w:bookmarkStart w:id="0" w:name="_GoBack"/>
+      <w:bookmarkEnd w:id="0"/>
+      <w:r>
+        <w:rPr>
+          <w:rFonts w:ascii="Times New Roman" w:hAnsi="Times New Roman" w:cs="Times New Roman"/>
+          <w:lang w:val="en-GB"/>
+        </w:rPr>
+        <w:t xml:space="preserve"> of all ratings given to recommended movies.</w:t>
       </w:r>
     </w:p>
     <w:p>

</xml_diff>